<commit_message>
arreglo en las vistas generar una factura borrando de la bd factura e itemfactura generados anteriormente y vista traer consumo persona juridica entre fechas
</commit_message>
<xml_diff>
--- a/Documentacion.docx
+++ b/Documentacion.docx
@@ -121,16 +121,7 @@
                 <w:sz w:val="20"/>
                 <w:szCs w:val="20"/>
               </w:rPr>
-              <w:t>Juan Gabriel Domi</w:t>
-            </w:r>
-            <w:bookmarkStart w:id="0" w:name="_GoBack"/>
-            <w:bookmarkEnd w:id="0"/>
-            <w:r>
-              <w:rPr>
-                <w:sz w:val="20"/>
-                <w:szCs w:val="20"/>
-              </w:rPr>
-              <w:t>nguez</w:t>
+              <w:t>Juan Gabriel Dominguez</w:t>
             </w:r>
           </w:p>
         </w:tc>
@@ -146,6 +137,15 @@
                 <w:szCs w:val="20"/>
               </w:rPr>
             </w:pPr>
+            <w:r>
+              <w:rPr>
+                <w:sz w:val="20"/>
+                <w:szCs w:val="20"/>
+              </w:rPr>
+              <w:t>38692376</w:t>
+            </w:r>
+            <w:bookmarkStart w:id="0" w:name="_GoBack"/>
+            <w:bookmarkEnd w:id="0"/>
           </w:p>
         </w:tc>
       </w:tr>
@@ -9739,7 +9739,7 @@
         <w:r>
           <w:rPr>
             <w:noProof/>
-            <w:lang w:eastAsia="es-AR"/>
+            <w:lang w:eastAsia="ja-JP"/>
           </w:rPr>
           <mc:AlternateContent>
             <mc:Choice Requires="wpg">
@@ -10893,7 +10893,7 @@
   <a:extraClrSchemeLst/>
   <a:extLst>
     <a:ext uri="{05A4C25C-085E-4340-85A3-A5531E510DB2}">
-      <thm15:themeFamily xmlns:thm15="http://schemas.microsoft.com/office/thememl/2012/main" xmlns="" name="Office Theme" id="{62F939B6-93AF-4DB8-9C6B-D6C7DFDC589F}" vid="{4A3C46E8-61CC-4603-A589-7422A47A8E4A}"/>
+      <thm15:themeFamily xmlns="" xmlns:thm15="http://schemas.microsoft.com/office/thememl/2012/main" name="Office Theme" id="{62F939B6-93AF-4DB8-9C6B-D6C7DFDC589F}" vid="{4A3C46E8-61CC-4603-A589-7422A47A8E4A}"/>
     </a:ext>
   </a:extLst>
 </a:theme>

</xml_diff>